<commit_message>
Manuel de modification du modèle
</commit_message>
<xml_diff>
--- a/CDC-rapport-jdt/Rapport/Parties du rapport/Modification_Modele.docx
+++ b/CDC-rapport-jdt/Rapport/Parties du rapport/Modification_Modele.docx
@@ -507,6 +507,7 @@
       <w:r>
         <w:rPr>
           <w:rFonts w:ascii="Arial" w:hAnsi="Arial" w:cs="Arial"/>
+          <w:noProof/>
           <w:sz w:val="24"/>
           <w:szCs w:val="24"/>
         </w:rPr>
@@ -639,6 +640,7 @@
       <w:r>
         <w:rPr>
           <w:rFonts w:ascii="Arial" w:hAnsi="Arial" w:cs="Arial"/>
+          <w:noProof/>
           <w:sz w:val="24"/>
           <w:szCs w:val="24"/>
         </w:rPr>
@@ -780,6 +782,7 @@
       <w:r>
         <w:rPr>
           <w:rFonts w:ascii="Arial" w:hAnsi="Arial" w:cs="Arial"/>
+          <w:noProof/>
           <w:sz w:val="24"/>
           <w:szCs w:val="24"/>
         </w:rPr>
@@ -843,104 +846,405 @@
           <w:sz w:val="24"/>
           <w:szCs w:val="24"/>
         </w:rPr>
-        <w:t>CHANGER DANS LE VBA</w:t>
-      </w:r>
-    </w:p>
-    <w:p>
-      <w:pPr>
-        <w:rPr>
-          <w:rFonts w:ascii="Arial" w:hAnsi="Arial" w:cs="Arial"/>
-          <w:sz w:val="24"/>
-          <w:szCs w:val="24"/>
-        </w:rPr>
-      </w:pPr>
-    </w:p>
-    <w:p>
-      <w:pPr>
-        <w:rPr>
-          <w:rFonts w:ascii="Arial" w:hAnsi="Arial" w:cs="Arial"/>
-          <w:sz w:val="24"/>
-          <w:szCs w:val="24"/>
-        </w:rPr>
-      </w:pPr>
-    </w:p>
-    <w:p>
-      <w:pPr>
-        <w:rPr>
-          <w:rFonts w:ascii="Arial" w:hAnsi="Arial" w:cs="Arial"/>
-          <w:sz w:val="24"/>
-          <w:szCs w:val="24"/>
-        </w:rPr>
-      </w:pPr>
-    </w:p>
-    <w:p>
-      <w:pPr>
-        <w:rPr>
-          <w:rFonts w:ascii="Arial" w:hAnsi="Arial" w:cs="Arial"/>
-          <w:sz w:val="24"/>
-          <w:szCs w:val="24"/>
-        </w:rPr>
-      </w:pPr>
-    </w:p>
-    <w:p>
-      <w:pPr>
-        <w:rPr>
-          <w:rFonts w:ascii="Arial" w:hAnsi="Arial" w:cs="Arial"/>
-          <w:sz w:val="24"/>
-          <w:szCs w:val="24"/>
-        </w:rPr>
-      </w:pPr>
-    </w:p>
-    <w:p>
-      <w:pPr>
-        <w:rPr>
-          <w:rFonts w:ascii="Arial" w:hAnsi="Arial" w:cs="Arial"/>
-          <w:sz w:val="24"/>
-          <w:szCs w:val="24"/>
-        </w:rPr>
-      </w:pPr>
-    </w:p>
-    <w:p>
-      <w:pPr>
-        <w:rPr>
-          <w:rFonts w:ascii="Arial" w:hAnsi="Arial" w:cs="Arial"/>
-          <w:sz w:val="24"/>
-          <w:szCs w:val="24"/>
-        </w:rPr>
-      </w:pPr>
-    </w:p>
-    <w:p>
-      <w:pPr>
-        <w:rPr>
-          <w:rFonts w:ascii="Arial" w:hAnsi="Arial" w:cs="Arial"/>
-          <w:sz w:val="24"/>
-          <w:szCs w:val="24"/>
-        </w:rPr>
-      </w:pPr>
-    </w:p>
-    <w:p>
-      <w:pPr>
-        <w:rPr>
-          <w:rFonts w:ascii="Arial" w:hAnsi="Arial" w:cs="Arial"/>
-          <w:sz w:val="24"/>
-          <w:szCs w:val="24"/>
-        </w:rPr>
-      </w:pPr>
-      <w:r>
-        <w:rPr>
-          <w:rFonts w:ascii="Arial" w:hAnsi="Arial" w:cs="Arial"/>
-          <w:sz w:val="24"/>
-          <w:szCs w:val="24"/>
-        </w:rPr>
-        <w:t>Si vous modifiez ces champs, il faut aussi les modifier aux endroits suivants</w:t>
-      </w:r>
-      <w:r>
-        <w:rPr>
-          <w:rFonts w:ascii="Arial" w:hAnsi="Arial" w:cs="Arial"/>
-          <w:sz w:val="24"/>
-          <w:szCs w:val="24"/>
-        </w:rPr>
-        <w:t> :</w:t>
+        <w:t>Une fois ces modifications effectuées, enregistrez et fermez le fichier.</w:t>
+      </w:r>
+    </w:p>
+    <w:p>
+      <w:pPr>
+        <w:rPr>
+          <w:rFonts w:ascii="Arial" w:hAnsi="Arial" w:cs="Arial"/>
+          <w:sz w:val="24"/>
+          <w:szCs w:val="24"/>
+        </w:rPr>
+      </w:pPr>
+      <w:r>
+        <w:rPr>
+          <w:rFonts w:ascii="Arial" w:hAnsi="Arial" w:cs="Arial"/>
+          <w:sz w:val="24"/>
+          <w:szCs w:val="24"/>
+        </w:rPr>
+        <w:t>Ouvrez maintenant le fichier ‘’</w:t>
+      </w:r>
+      <w:r>
+        <w:rPr>
+          <w:rFonts w:ascii="Arial" w:hAnsi="Arial" w:cs="Arial"/>
+          <w:sz w:val="24"/>
+          <w:szCs w:val="24"/>
+        </w:rPr>
+        <w:t>03-synthese-eval.xlsm</w:t>
+      </w:r>
+      <w:r>
+        <w:rPr>
+          <w:rFonts w:ascii="Arial" w:hAnsi="Arial" w:cs="Arial"/>
+          <w:sz w:val="24"/>
+          <w:szCs w:val="24"/>
+        </w:rPr>
+        <w:t>‘’</w:t>
+      </w:r>
+    </w:p>
+    <w:p>
+      <w:pPr>
+        <w:rPr>
+          <w:rFonts w:ascii="Arial" w:hAnsi="Arial" w:cs="Arial"/>
+          <w:sz w:val="24"/>
+          <w:szCs w:val="24"/>
+        </w:rPr>
+      </w:pPr>
+      <w:r>
+        <w:rPr>
+          <w:rFonts w:ascii="Arial" w:hAnsi="Arial" w:cs="Arial"/>
+          <w:sz w:val="24"/>
+          <w:szCs w:val="24"/>
+        </w:rPr>
+        <w:drawing>
+          <wp:inline distT="0" distB="0" distL="0" distR="0" wp14:anchorId="6F1A5C29" wp14:editId="614E86D4">
+            <wp:extent cx="3581900" cy="1314633"/>
+            <wp:effectExtent l="0" t="0" r="0" b="0"/>
+            <wp:docPr id="5" name="Image 5"/>
+            <wp:cNvGraphicFramePr>
+              <a:graphicFrameLocks xmlns:a="http://schemas.openxmlformats.org/drawingml/2006/main" noChangeAspect="1"/>
+            </wp:cNvGraphicFramePr>
+            <a:graphic xmlns:a="http://schemas.openxmlformats.org/drawingml/2006/main">
+              <a:graphicData uri="http://schemas.openxmlformats.org/drawingml/2006/picture">
+                <pic:pic xmlns:pic="http://schemas.openxmlformats.org/drawingml/2006/picture">
+                  <pic:nvPicPr>
+                    <pic:cNvPr id="1" name=""/>
+                    <pic:cNvPicPr/>
+                  </pic:nvPicPr>
+                  <pic:blipFill>
+                    <a:blip r:embed="rId12"/>
+                    <a:stretch>
+                      <a:fillRect/>
+                    </a:stretch>
+                  </pic:blipFill>
+                  <pic:spPr>
+                    <a:xfrm>
+                      <a:off x="0" y="0"/>
+                      <a:ext cx="3581900" cy="1314633"/>
+                    </a:xfrm>
+                    <a:prstGeom prst="rect">
+                      <a:avLst/>
+                    </a:prstGeom>
+                  </pic:spPr>
+                </pic:pic>
+              </a:graphicData>
+            </a:graphic>
+          </wp:inline>
+        </w:drawing>
+      </w:r>
+    </w:p>
+    <w:p>
+      <w:pPr>
+        <w:rPr>
+          <w:rFonts w:ascii="Arial" w:hAnsi="Arial" w:cs="Arial"/>
+          <w:sz w:val="24"/>
+          <w:szCs w:val="24"/>
+        </w:rPr>
+      </w:pPr>
+    </w:p>
+    <w:p>
+      <w:pPr>
+        <w:rPr>
+          <w:rFonts w:ascii="Arial" w:hAnsi="Arial" w:cs="Arial"/>
+          <w:sz w:val="24"/>
+          <w:szCs w:val="24"/>
+        </w:rPr>
+      </w:pPr>
+      <w:r>
+        <w:rPr>
+          <w:rFonts w:ascii="Arial" w:hAnsi="Arial" w:cs="Arial"/>
+          <w:sz w:val="24"/>
+          <w:szCs w:val="24"/>
+        </w:rPr>
+        <w:t>Dans l’onglet ‘’Développeur‘’ cliquez sur ‘’Visual Basic‘’</w:t>
+      </w:r>
+    </w:p>
+    <w:p>
+      <w:pPr>
+        <w:rPr>
+          <w:rFonts w:ascii="Arial" w:hAnsi="Arial" w:cs="Arial"/>
+          <w:sz w:val="24"/>
+          <w:szCs w:val="24"/>
+        </w:rPr>
+      </w:pPr>
+      <w:r>
+        <w:rPr>
+          <w:rFonts w:ascii="Arial" w:hAnsi="Arial" w:cs="Arial"/>
+          <w:sz w:val="24"/>
+          <w:szCs w:val="24"/>
+        </w:rPr>
+        <w:drawing>
+          <wp:inline distT="0" distB="0" distL="0" distR="0" wp14:anchorId="5F596EEB" wp14:editId="453D3F87">
+            <wp:extent cx="5760720" cy="1263015"/>
+            <wp:effectExtent l="0" t="0" r="0" b="0"/>
+            <wp:docPr id="3" name="Image 3"/>
+            <wp:cNvGraphicFramePr>
+              <a:graphicFrameLocks xmlns:a="http://schemas.openxmlformats.org/drawingml/2006/main" noChangeAspect="1"/>
+            </wp:cNvGraphicFramePr>
+            <a:graphic xmlns:a="http://schemas.openxmlformats.org/drawingml/2006/main">
+              <a:graphicData uri="http://schemas.openxmlformats.org/drawingml/2006/picture">
+                <pic:pic xmlns:pic="http://schemas.openxmlformats.org/drawingml/2006/picture">
+                  <pic:nvPicPr>
+                    <pic:cNvPr id="1" name=""/>
+                    <pic:cNvPicPr/>
+                  </pic:nvPicPr>
+                  <pic:blipFill>
+                    <a:blip r:embed="rId13"/>
+                    <a:stretch>
+                      <a:fillRect/>
+                    </a:stretch>
+                  </pic:blipFill>
+                  <pic:spPr>
+                    <a:xfrm>
+                      <a:off x="0" y="0"/>
+                      <a:ext cx="5760720" cy="1263015"/>
+                    </a:xfrm>
+                    <a:prstGeom prst="rect">
+                      <a:avLst/>
+                    </a:prstGeom>
+                  </pic:spPr>
+                </pic:pic>
+              </a:graphicData>
+            </a:graphic>
+          </wp:inline>
+        </w:drawing>
+      </w:r>
+    </w:p>
+    <w:p>
+      <w:pPr>
+        <w:rPr>
+          <w:rFonts w:ascii="Arial" w:hAnsi="Arial" w:cs="Arial"/>
+          <w:sz w:val="24"/>
+          <w:szCs w:val="24"/>
+        </w:rPr>
+      </w:pPr>
+      <w:r>
+        <w:rPr>
+          <w:rFonts w:ascii="Arial" w:hAnsi="Arial" w:cs="Arial"/>
+          <w:sz w:val="24"/>
+          <w:szCs w:val="24"/>
+        </w:rPr>
+        <w:lastRenderedPageBreak/>
+        <w:t>Ouvrez l’onglet ‘’VBAProject‘’ puis le module ‘’ModSynthesis‘’</w:t>
+      </w:r>
+      <w:r>
+        <w:rPr>
+          <w:rFonts w:ascii="Arial" w:hAnsi="Arial" w:cs="Arial"/>
+          <w:sz w:val="24"/>
+          <w:szCs w:val="24"/>
+        </w:rPr>
+        <w:t xml:space="preserve">. </w:t>
+      </w:r>
+    </w:p>
+    <w:p>
+      <w:pPr>
+        <w:rPr>
+          <w:rFonts w:ascii="Arial" w:hAnsi="Arial" w:cs="Arial"/>
+          <w:sz w:val="24"/>
+          <w:szCs w:val="24"/>
+        </w:rPr>
+      </w:pPr>
+      <w:r>
+        <w:rPr>
+          <w:rFonts w:ascii="Arial" w:hAnsi="Arial" w:cs="Arial"/>
+          <w:sz w:val="24"/>
+          <w:szCs w:val="24"/>
+        </w:rPr>
+        <w:drawing>
+          <wp:inline distT="0" distB="0" distL="0" distR="0" wp14:anchorId="3A358188" wp14:editId="31B72117">
+            <wp:extent cx="2476846" cy="1038370"/>
+            <wp:effectExtent l="0" t="0" r="0" b="9525"/>
+            <wp:docPr id="12" name="Image 12"/>
+            <wp:cNvGraphicFramePr>
+              <a:graphicFrameLocks xmlns:a="http://schemas.openxmlformats.org/drawingml/2006/main" noChangeAspect="1"/>
+            </wp:cNvGraphicFramePr>
+            <a:graphic xmlns:a="http://schemas.openxmlformats.org/drawingml/2006/main">
+              <a:graphicData uri="http://schemas.openxmlformats.org/drawingml/2006/picture">
+                <pic:pic xmlns:pic="http://schemas.openxmlformats.org/drawingml/2006/picture">
+                  <pic:nvPicPr>
+                    <pic:cNvPr id="1" name=""/>
+                    <pic:cNvPicPr/>
+                  </pic:nvPicPr>
+                  <pic:blipFill>
+                    <a:blip r:embed="rId14"/>
+                    <a:stretch>
+                      <a:fillRect/>
+                    </a:stretch>
+                  </pic:blipFill>
+                  <pic:spPr>
+                    <a:xfrm>
+                      <a:off x="0" y="0"/>
+                      <a:ext cx="2476846" cy="1038370"/>
+                    </a:xfrm>
+                    <a:prstGeom prst="rect">
+                      <a:avLst/>
+                    </a:prstGeom>
+                  </pic:spPr>
+                </pic:pic>
+              </a:graphicData>
+            </a:graphic>
+          </wp:inline>
+        </w:drawing>
+      </w:r>
+    </w:p>
+    <w:p>
+      <w:pPr>
+        <w:rPr>
+          <w:rFonts w:ascii="Arial" w:hAnsi="Arial" w:cs="Arial"/>
+          <w:sz w:val="24"/>
+          <w:szCs w:val="24"/>
+        </w:rPr>
+      </w:pPr>
+    </w:p>
+    <w:p>
+      <w:pPr>
+        <w:rPr>
+          <w:rFonts w:ascii="Arial" w:hAnsi="Arial" w:cs="Arial"/>
+          <w:sz w:val="24"/>
+          <w:szCs w:val="24"/>
+        </w:rPr>
+      </w:pPr>
+      <w:r>
+        <w:rPr>
+          <w:rFonts w:ascii="Arial" w:hAnsi="Arial" w:cs="Arial"/>
+          <w:sz w:val="24"/>
+          <w:szCs w:val="24"/>
+        </w:rPr>
+        <w:t>Dans la méthode ‘’Create‘’ changez les valeurs suivantes selon votre modification</w:t>
+      </w:r>
+      <w:r>
+        <w:rPr>
+          <w:rFonts w:ascii="Arial" w:hAnsi="Arial" w:cs="Arial"/>
+          <w:sz w:val="24"/>
+          <w:szCs w:val="24"/>
+        </w:rPr>
+        <w:t>.</w:t>
+      </w:r>
+    </w:p>
+    <w:p>
+      <w:pPr>
+        <w:rPr>
+          <w:rFonts w:ascii="Arial" w:hAnsi="Arial" w:cs="Arial"/>
+          <w:sz w:val="24"/>
+          <w:szCs w:val="24"/>
+        </w:rPr>
+      </w:pPr>
+      <w:r>
+        <w:rPr>
+          <w:rFonts w:ascii="Arial" w:hAnsi="Arial" w:cs="Arial"/>
+          <w:sz w:val="24"/>
+          <w:szCs w:val="24"/>
+        </w:rPr>
+        <w:t>Enregistrez et fermez ensuite le fichier.</w:t>
+      </w:r>
+    </w:p>
+    <w:p>
+      <w:pPr>
+        <w:rPr>
+          <w:rFonts w:ascii="Arial" w:hAnsi="Arial" w:cs="Arial"/>
+          <w:sz w:val="24"/>
+          <w:szCs w:val="24"/>
+        </w:rPr>
+      </w:pPr>
+      <w:r>
+        <w:rPr>
+          <w:rFonts w:ascii="Arial" w:hAnsi="Arial" w:cs="Arial"/>
+          <w:sz w:val="24"/>
+          <w:szCs w:val="24"/>
+        </w:rPr>
+        <w:drawing>
+          <wp:inline distT="0" distB="0" distL="0" distR="0" wp14:anchorId="04856426" wp14:editId="0C5FC905">
+            <wp:extent cx="3277057" cy="1105054"/>
+            <wp:effectExtent l="0" t="0" r="0" b="0"/>
+            <wp:docPr id="14" name="Image 14"/>
+            <wp:cNvGraphicFramePr>
+              <a:graphicFrameLocks xmlns:a="http://schemas.openxmlformats.org/drawingml/2006/main" noChangeAspect="1"/>
+            </wp:cNvGraphicFramePr>
+            <a:graphic xmlns:a="http://schemas.openxmlformats.org/drawingml/2006/main">
+              <a:graphicData uri="http://schemas.openxmlformats.org/drawingml/2006/picture">
+                <pic:pic xmlns:pic="http://schemas.openxmlformats.org/drawingml/2006/picture">
+                  <pic:nvPicPr>
+                    <pic:cNvPr id="1" name=""/>
+                    <pic:cNvPicPr/>
+                  </pic:nvPicPr>
+                  <pic:blipFill>
+                    <a:blip r:embed="rId15"/>
+                    <a:stretch>
+                      <a:fillRect/>
+                    </a:stretch>
+                  </pic:blipFill>
+                  <pic:spPr>
+                    <a:xfrm>
+                      <a:off x="0" y="0"/>
+                      <a:ext cx="3277057" cy="1105054"/>
+                    </a:xfrm>
+                    <a:prstGeom prst="rect">
+                      <a:avLst/>
+                    </a:prstGeom>
+                  </pic:spPr>
+                </pic:pic>
+              </a:graphicData>
+            </a:graphic>
+          </wp:inline>
+        </w:drawing>
+      </w:r>
+    </w:p>
+    <w:p>
+      <w:pPr>
+        <w:rPr>
+          <w:rFonts w:ascii="Arial" w:hAnsi="Arial" w:cs="Arial"/>
+          <w:sz w:val="24"/>
+          <w:szCs w:val="24"/>
+        </w:rPr>
+      </w:pPr>
+    </w:p>
+    <w:p>
+      <w:pPr>
+        <w:rPr>
+          <w:rFonts w:ascii="Arial" w:hAnsi="Arial" w:cs="Arial"/>
+          <w:sz w:val="24"/>
+          <w:szCs w:val="24"/>
+        </w:rPr>
+      </w:pPr>
+      <w:r>
+        <w:rPr>
+          <w:rFonts w:ascii="Arial" w:hAnsi="Arial" w:cs="Arial"/>
+          <w:sz w:val="24"/>
+          <w:szCs w:val="24"/>
+        </w:rPr>
+        <w:t>Rendez-vous ensuite dans le fichier ‘’</w:t>
+      </w:r>
+      <w:r>
+        <w:rPr>
+          <w:rFonts w:ascii="Arial" w:hAnsi="Arial" w:cs="Arial"/>
+          <w:sz w:val="24"/>
+          <w:szCs w:val="24"/>
+        </w:rPr>
+        <w:t>Create-AutoEvals.ps1</w:t>
+      </w:r>
+      <w:r>
+        <w:rPr>
+          <w:rFonts w:ascii="Arial" w:hAnsi="Arial" w:cs="Arial"/>
+          <w:sz w:val="24"/>
+          <w:szCs w:val="24"/>
+        </w:rPr>
+        <w:t>‘’ du dossier ‘’</w:t>
+      </w:r>
+      <w:r>
+        <w:rPr>
+          <w:rFonts w:ascii="Arial" w:hAnsi="Arial" w:cs="Arial"/>
+          <w:sz w:val="24"/>
+          <w:szCs w:val="24"/>
+        </w:rPr>
+        <w:t>Scripts</w:t>
+      </w:r>
+      <w:r>
+        <w:rPr>
+          <w:rFonts w:ascii="Arial" w:hAnsi="Arial" w:cs="Arial"/>
+          <w:sz w:val="24"/>
+          <w:szCs w:val="24"/>
+        </w:rPr>
+        <w:t>‘’</w:t>
       </w:r>
     </w:p>
     <w:p>
@@ -955,7 +1259,6 @@
         <w:rPr>
           <w:noProof/>
         </w:rPr>
-        <w:lastRenderedPageBreak/>
         <w:drawing>
           <wp:inline distT="0" distB="0" distL="0" distR="0" wp14:anchorId="04F32178" wp14:editId="051A9DB5">
             <wp:extent cx="5743575" cy="1362075"/>
@@ -974,7 +1277,7 @@
                     </pic:cNvPicPr>
                   </pic:nvPicPr>
                   <pic:blipFill>
-                    <a:blip r:embed="rId12">
+                    <a:blip r:embed="rId16">
                       <a:extLst>
                         <a:ext uri="{28A0092B-C50C-407E-A947-70E740481C1C}">
                           <a14:useLocalDpi xmlns:a14="http://schemas.microsoft.com/office/drawing/2010/main" val="0"/>

</xml_diff>